<commit_message>
Application and documentation update
- La documentation technique a été mise à jour
- Le fichier 'application.py' a été commenté et une correction a été réalisée pour la barre de recherche
- Corrections mineures pour l'interface
</commit_message>
<xml_diff>
--- a/doc/documentation technique.docx
+++ b/doc/documentation technique.docx
@@ -280,6 +280,7 @@
                 <w:between w:val="nil"/>
               </w:pBdr>
               <w:spacing w:line="240" w:lineRule="auto"/>
+              <w:jc w:val="center"/>
               <w:rPr>
                 <w:rFonts w:ascii="Bebas Neue" w:eastAsia="Bebas Neue" w:hAnsi="Bebas Neue" w:cs="Bebas Neue"/>
                 <w:b/>
@@ -292,11 +293,59 @@
               <w:rPr>
                 <w:rFonts w:ascii="Bebas Neue" w:eastAsia="Bebas Neue" w:hAnsi="Bebas Neue" w:cs="Bebas Neue"/>
                 <w:b/>
+                <w:noProof/>
                 <w:color w:val="003947"/>
                 <w:sz w:val="52"/>
                 <w:szCs w:val="52"/>
               </w:rPr>
-              <w:t>INSÉREZ VOTRE IMAGE ICI</w:t>
+              <w:drawing>
+                <wp:inline distT="0" distB="0" distL="0" distR="0" wp14:anchorId="0E94D3E8" wp14:editId="36708FCB">
+                  <wp:extent cx="5969000" cy="3973282"/>
+                  <wp:effectExtent l="0" t="0" r="0" b="8255"/>
+                  <wp:docPr id="2125935585" name="Image 1" descr="Une image contenant habits, personne, Visage humain, mur&#10;&#10;Description générée automatiquement"/>
+                  <wp:cNvGraphicFramePr>
+                    <a:graphicFrameLocks xmlns:a="http://schemas.openxmlformats.org/drawingml/2006/main" noChangeAspect="1"/>
+                  </wp:cNvGraphicFramePr>
+                  <a:graphic xmlns:a="http://schemas.openxmlformats.org/drawingml/2006/main">
+                    <a:graphicData uri="http://schemas.openxmlformats.org/drawingml/2006/picture">
+                      <pic:pic xmlns:pic="http://schemas.openxmlformats.org/drawingml/2006/picture">
+                        <pic:nvPicPr>
+                          <pic:cNvPr id="2125935585" name="Image 1" descr="Une image contenant habits, personne, Visage humain, mur&#10;&#10;Description générée automatiquement"/>
+                          <pic:cNvPicPr/>
+                        </pic:nvPicPr>
+                        <pic:blipFill rotWithShape="1">
+                          <a:blip r:embed="rId9" cstate="print">
+                            <a:extLst>
+                              <a:ext uri="{28A0092B-C50C-407E-A947-70E740481C1C}">
+                                <a14:useLocalDpi xmlns:a14="http://schemas.microsoft.com/office/drawing/2010/main" val="0"/>
+                              </a:ext>
+                            </a:extLst>
+                          </a:blip>
+                          <a:srcRect t="19312" r="8735"/>
+                          <a:stretch/>
+                        </pic:blipFill>
+                        <pic:spPr bwMode="auto">
+                          <a:xfrm>
+                            <a:off x="0" y="0"/>
+                            <a:ext cx="5969203" cy="3973417"/>
+                          </a:xfrm>
+                          <a:prstGeom prst="rect">
+                            <a:avLst/>
+                          </a:prstGeom>
+                          <a:ln>
+                            <a:noFill/>
+                          </a:ln>
+                          <a:extLst>
+                            <a:ext uri="{53640926-AAD7-44D8-BBD7-CCE9431645EC}">
+                              <a14:shadowObscured xmlns:a14="http://schemas.microsoft.com/office/drawing/2010/main"/>
+                            </a:ext>
+                          </a:extLst>
+                        </pic:spPr>
+                      </pic:pic>
+                    </a:graphicData>
+                  </a:graphic>
+                </wp:inline>
+              </w:drawing>
             </w:r>
           </w:p>
         </w:tc>
@@ -418,19 +467,8 @@
                 <w:sz w:val="30"/>
                 <w:szCs w:val="30"/>
               </w:rPr>
-              <w:t xml:space="preserve">   Olympic </w:t>
+              <w:t xml:space="preserve">   Olympic Tournament</w:t>
             </w:r>
-            <w:proofErr w:type="spellStart"/>
-            <w:r>
-              <w:rPr>
-                <w:rFonts w:ascii="Bebas Neue" w:eastAsia="Bebas Neue" w:hAnsi="Bebas Neue" w:cs="Bebas Neue"/>
-                <w:color w:val="003947"/>
-                <w:sz w:val="30"/>
-                <w:szCs w:val="30"/>
-              </w:rPr>
-              <w:t>Tournament</w:t>
-            </w:r>
-            <w:proofErr w:type="spellEnd"/>
           </w:p>
         </w:tc>
       </w:tr>
@@ -602,19 +640,8 @@
                 <w:sz w:val="30"/>
                 <w:szCs w:val="30"/>
               </w:rPr>
-              <w:t xml:space="preserve">Lucas - </w:t>
+              <w:t>Lucas - sertelon</w:t>
             </w:r>
-            <w:proofErr w:type="spellStart"/>
-            <w:r>
-              <w:rPr>
-                <w:rFonts w:ascii="Bebas Neue" w:eastAsia="Bebas Neue" w:hAnsi="Bebas Neue" w:cs="Bebas Neue"/>
-                <w:color w:val="003947"/>
-                <w:sz w:val="30"/>
-                <w:szCs w:val="30"/>
-              </w:rPr>
-              <w:t>sertelon</w:t>
-            </w:r>
-            <w:proofErr w:type="spellEnd"/>
           </w:p>
         </w:tc>
       </w:tr>
@@ -695,19 +722,8 @@
                 <w:sz w:val="30"/>
                 <w:szCs w:val="30"/>
               </w:rPr>
-              <w:t xml:space="preserve">Mattéo - </w:t>
+              <w:t>Mattéo - delin</w:t>
             </w:r>
-            <w:proofErr w:type="spellStart"/>
-            <w:r>
-              <w:rPr>
-                <w:rFonts w:ascii="Bebas Neue" w:eastAsia="Bebas Neue" w:hAnsi="Bebas Neue" w:cs="Bebas Neue"/>
-                <w:color w:val="003947"/>
-                <w:sz w:val="30"/>
-                <w:szCs w:val="30"/>
-              </w:rPr>
-              <w:t>delin</w:t>
-            </w:r>
-            <w:proofErr w:type="spellEnd"/>
           </w:p>
         </w:tc>
       </w:tr>
@@ -788,19 +804,8 @@
                 <w:sz w:val="30"/>
                 <w:szCs w:val="30"/>
               </w:rPr>
-              <w:t xml:space="preserve">Titouan - </w:t>
+              <w:t>Titouan - dorier</w:t>
             </w:r>
-            <w:proofErr w:type="spellStart"/>
-            <w:r>
-              <w:rPr>
-                <w:rFonts w:ascii="Bebas Neue" w:eastAsia="Bebas Neue" w:hAnsi="Bebas Neue" w:cs="Bebas Neue"/>
-                <w:color w:val="003947"/>
-                <w:sz w:val="30"/>
-                <w:szCs w:val="30"/>
-              </w:rPr>
-              <w:t>dorier</w:t>
-            </w:r>
-            <w:proofErr w:type="spellEnd"/>
           </w:p>
         </w:tc>
       </w:tr>
@@ -908,7 +913,6 @@
                 <w:szCs w:val="30"/>
               </w:rPr>
             </w:pPr>
-            <w:proofErr w:type="spellStart"/>
             <w:r>
               <w:rPr>
                 <w:rFonts w:ascii="Bebas Neue" w:eastAsia="Bebas Neue" w:hAnsi="Bebas Neue" w:cs="Bebas Neue"/>
@@ -916,17 +920,7 @@
                 <w:sz w:val="30"/>
                 <w:szCs w:val="30"/>
               </w:rPr>
-              <w:t>NIveau</w:t>
-            </w:r>
-            <w:proofErr w:type="spellEnd"/>
-            <w:r>
-              <w:rPr>
-                <w:rFonts w:ascii="Bebas Neue" w:eastAsia="Bebas Neue" w:hAnsi="Bebas Neue" w:cs="Bebas Neue"/>
-                <w:color w:val="003947"/>
-                <w:sz w:val="30"/>
-                <w:szCs w:val="30"/>
-              </w:rPr>
-              <w:t xml:space="preserve"> d’étude :</w:t>
+              <w:t>NIveau d’étude :</w:t>
             </w:r>
           </w:p>
         </w:tc>
@@ -1057,19 +1051,8 @@
                 <w:sz w:val="30"/>
                 <w:szCs w:val="30"/>
               </w:rPr>
-              <w:t xml:space="preserve">   Notre-Dame de </w:t>
+              <w:t xml:space="preserve">   Notre-Dame de mongre</w:t>
             </w:r>
-            <w:proofErr w:type="spellStart"/>
-            <w:r>
-              <w:rPr>
-                <w:rFonts w:ascii="Bebas Neue" w:eastAsia="Bebas Neue" w:hAnsi="Bebas Neue" w:cs="Bebas Neue"/>
-                <w:color w:val="003947"/>
-                <w:sz w:val="30"/>
-                <w:szCs w:val="30"/>
-              </w:rPr>
-              <w:t>mongre</w:t>
-            </w:r>
-            <w:proofErr w:type="spellEnd"/>
             <w:r>
               <w:rPr>
                 <w:rFonts w:ascii="Bebas Neue" w:eastAsia="Bebas Neue" w:hAnsi="Bebas Neue" w:cs="Bebas Neue"/>
@@ -1319,25 +1302,7 @@
           <w:sz w:val="20"/>
           <w:szCs w:val="20"/>
         </w:rPr>
-        <w:t xml:space="preserve"> </w:t>
-      </w:r>
-      <w:proofErr w:type="spellStart"/>
-      <w:r>
-        <w:rPr>
-          <w:rFonts w:ascii="Roboto" w:eastAsia="Roboto Slab" w:hAnsi="Roboto" w:cs="Roboto Slab"/>
-          <w:sz w:val="20"/>
-          <w:szCs w:val="20"/>
-        </w:rPr>
-        <w:t>Tournament</w:t>
-      </w:r>
-      <w:proofErr w:type="spellEnd"/>
-      <w:r>
-        <w:rPr>
-          <w:rFonts w:ascii="Roboto" w:eastAsia="Roboto Slab" w:hAnsi="Roboto" w:cs="Roboto Slab"/>
-          <w:sz w:val="20"/>
-          <w:szCs w:val="20"/>
-        </w:rPr>
-        <w:t>"</w:t>
+        <w:t xml:space="preserve"> Tournament"</w:t>
       </w:r>
       <w:r>
         <w:rPr>
@@ -2458,33 +2423,15 @@
           <w:sz w:val="20"/>
           <w:szCs w:val="20"/>
         </w:rPr>
-        <w:t>'ai réalisé les différents algorithmes et fonction du dossier '/</w:t>
-      </w:r>
-      <w:proofErr w:type="spellStart"/>
-      <w:r>
-        <w:rPr>
-          <w:rFonts w:ascii="Roboto" w:eastAsia="Roboto" w:hAnsi="Roboto" w:cs="Roboto"/>
-          <w:sz w:val="20"/>
-          <w:szCs w:val="20"/>
-        </w:rPr>
-        <w:t>tools</w:t>
-      </w:r>
-      <w:proofErr w:type="spellEnd"/>
-      <w:r>
-        <w:rPr>
-          <w:rFonts w:ascii="Roboto" w:eastAsia="Roboto" w:hAnsi="Roboto" w:cs="Roboto"/>
-          <w:sz w:val="20"/>
-          <w:szCs w:val="20"/>
-        </w:rPr>
-        <w:t>' hormis l</w:t>
-      </w:r>
-      <w:r>
-        <w:rPr>
-          <w:rFonts w:ascii="Roboto" w:eastAsia="Roboto" w:hAnsi="Roboto" w:cs="Roboto"/>
-          <w:sz w:val="20"/>
-          <w:szCs w:val="20"/>
-        </w:rPr>
-        <w:t>e fichier 'hash.py'.</w:t>
+        <w:t>'ai réalisé les différents algorithmes et fonction du dossier '/tools'</w:t>
+      </w:r>
+      <w:r>
+        <w:rPr>
+          <w:rFonts w:ascii="Roboto" w:eastAsia="Roboto" w:hAnsi="Roboto" w:cs="Roboto"/>
+          <w:sz w:val="20"/>
+          <w:szCs w:val="20"/>
+        </w:rPr>
+        <w:t>.</w:t>
       </w:r>
     </w:p>
     <w:p>
@@ -2907,6 +2854,7 @@
         </w:rPr>
         <w:t xml:space="preserve"> comme envoyer un </w:t>
       </w:r>
+      <w:proofErr w:type="gramStart"/>
       <w:r>
         <w:rPr>
           <w:rFonts w:ascii="Roboto" w:eastAsia="Roboto" w:hAnsi="Roboto" w:cs="Roboto"/>
@@ -2921,7 +2869,16 @@
           <w:sz w:val="20"/>
           <w:szCs w:val="20"/>
         </w:rPr>
-        <w:t>-mail, récupérer le mot de passe saisie ainsi que l’identifiant. De plus, j’ai aidé pour créer l’interface.</w:t>
+        <w:t>-mail</w:t>
+      </w:r>
+      <w:proofErr w:type="gramEnd"/>
+      <w:r>
+        <w:rPr>
+          <w:rFonts w:ascii="Roboto" w:eastAsia="Roboto" w:hAnsi="Roboto" w:cs="Roboto"/>
+          <w:sz w:val="20"/>
+          <w:szCs w:val="20"/>
+        </w:rPr>
+        <w:t>, récupérer le mot de passe saisie ainsi que l’identifiant. De plus, j’ai aidé pour créer l’interface.</w:t>
       </w:r>
     </w:p>
     <w:p>
@@ -3146,7 +3103,7 @@
         </w:rPr>
         <w:t xml:space="preserve"> sur lequel nous avons un </w:t>
       </w:r>
-      <w:hyperlink r:id="rId9" w:history="1">
+      <w:hyperlink r:id="rId10" w:history="1">
         <w:r>
           <w:rPr>
             <w:rStyle w:val="Lienhypertexte"/>
@@ -5157,25 +5114,7 @@
                 <w:sz w:val="20"/>
                 <w:szCs w:val="20"/>
               </w:rPr>
-              <w:t>. Les données sont enregistrées dans un fichier .</w:t>
-            </w:r>
-            <w:proofErr w:type="spellStart"/>
-            <w:r>
-              <w:rPr>
-                <w:rFonts w:ascii="Roboto" w:hAnsi="Roboto"/>
-                <w:sz w:val="20"/>
-                <w:szCs w:val="20"/>
-              </w:rPr>
-              <w:t>db</w:t>
-            </w:r>
-            <w:proofErr w:type="spellEnd"/>
-            <w:r>
-              <w:rPr>
-                <w:rFonts w:ascii="Roboto" w:hAnsi="Roboto"/>
-                <w:sz w:val="20"/>
-                <w:szCs w:val="20"/>
-              </w:rPr>
-              <w:t>.</w:t>
+              <w:t>. Les données sont enregistrées dans un fichier .db.</w:t>
             </w:r>
           </w:p>
         </w:tc>
@@ -5231,25 +5170,7 @@
                 <w:sz w:val="20"/>
                 <w:szCs w:val="20"/>
               </w:rPr>
-              <w:t>L'utilisation de la bibliothèque '</w:t>
-            </w:r>
-            <w:proofErr w:type="spellStart"/>
-            <w:r>
-              <w:rPr>
-                <w:rFonts w:ascii="Roboto" w:hAnsi="Roboto"/>
-                <w:sz w:val="20"/>
-                <w:szCs w:val="20"/>
-              </w:rPr>
-              <w:t>graphviz</w:t>
-            </w:r>
-            <w:proofErr w:type="spellEnd"/>
-            <w:r>
-              <w:rPr>
-                <w:rFonts w:ascii="Roboto" w:hAnsi="Roboto"/>
-                <w:sz w:val="20"/>
-                <w:szCs w:val="20"/>
-              </w:rPr>
-              <w:t>' qui permet d'afficher un arbre</w:t>
+              <w:t>L'utilisation de la bibliothèque 'graphviz' qui permet d'afficher un arbre</w:t>
             </w:r>
             <w:r>
               <w:rPr>
@@ -5399,283 +5320,481 @@
           <w:sz w:val="20"/>
           <w:szCs w:val="20"/>
         </w:rPr>
-        <w:t>A COMPLETER</w:t>
-      </w:r>
-    </w:p>
-    <w:p>
-      <w:pPr>
-        <w:rPr>
-          <w:rFonts w:ascii="Roboto Slab" w:eastAsia="Roboto Slab" w:hAnsi="Roboto Slab" w:cs="Roboto Slab"/>
+        <w:t xml:space="preserve">Les nouvelles </w:t>
+      </w:r>
+      <w:r>
+        <w:rPr>
+          <w:rFonts w:ascii="Roboto" w:eastAsia="Roboto" w:hAnsi="Roboto" w:cs="Roboto"/>
           <w:iCs/>
           <w:sz w:val="20"/>
           <w:szCs w:val="20"/>
         </w:rPr>
-      </w:pPr>
-    </w:p>
-    <w:p>
-      <w:pPr>
-        <w:rPr>
-          <w:rFonts w:ascii="Roboto Slab" w:eastAsia="Roboto Slab" w:hAnsi="Roboto Slab" w:cs="Roboto Slab"/>
+        <w:t>fonctionnalités que nous aimerions ajouter à moyen terme sont</w:t>
+      </w:r>
+      <w:r>
+        <w:rPr>
+          <w:rFonts w:ascii="Roboto" w:eastAsia="Roboto" w:hAnsi="Roboto" w:cs="Roboto"/>
           <w:iCs/>
-        </w:rPr>
-      </w:pPr>
-    </w:p>
-    <w:p>
-      <w:pPr>
-        <w:rPr>
-          <w:rFonts w:ascii="Roboto Slab" w:eastAsia="Roboto Slab" w:hAnsi="Roboto Slab" w:cs="Roboto Slab"/>
+          <w:sz w:val="20"/>
+          <w:szCs w:val="20"/>
+        </w:rPr>
+        <w:t xml:space="preserve"> un système </w:t>
+      </w:r>
+      <w:r>
+        <w:rPr>
+          <w:rFonts w:ascii="Roboto" w:eastAsia="Roboto" w:hAnsi="Roboto" w:cs="Roboto"/>
           <w:iCs/>
-        </w:rPr>
-      </w:pPr>
-    </w:p>
-    <w:p>
-      <w:pPr>
-        <w:rPr>
-          <w:rFonts w:ascii="Roboto Slab" w:eastAsia="Roboto Slab" w:hAnsi="Roboto Slab" w:cs="Roboto Slab"/>
-        </w:rPr>
-      </w:pPr>
-    </w:p>
-    <w:p>
-      <w:pPr>
-        <w:rPr>
-          <w:rFonts w:ascii="Roboto Slab" w:eastAsia="Roboto Slab" w:hAnsi="Roboto Slab" w:cs="Roboto Slab"/>
-        </w:rPr>
-      </w:pPr>
-    </w:p>
-    <w:p>
-      <w:pPr>
-        <w:rPr>
-          <w:rFonts w:ascii="Roboto Slab" w:eastAsia="Roboto Slab" w:hAnsi="Roboto Slab" w:cs="Roboto Slab"/>
-        </w:rPr>
-      </w:pPr>
-    </w:p>
-    <w:p>
-      <w:pPr>
-        <w:rPr>
-          <w:rFonts w:ascii="Roboto Slab" w:eastAsia="Roboto Slab" w:hAnsi="Roboto Slab" w:cs="Roboto Slab"/>
-        </w:rPr>
-      </w:pPr>
-    </w:p>
-    <w:p>
-      <w:pPr>
-        <w:rPr>
-          <w:rFonts w:ascii="Roboto Slab" w:eastAsia="Roboto Slab" w:hAnsi="Roboto Slab" w:cs="Roboto Slab"/>
-        </w:rPr>
-      </w:pPr>
-    </w:p>
-    <w:p>
-      <w:pPr>
-        <w:rPr>
-          <w:rFonts w:ascii="Roboto Slab" w:eastAsia="Roboto Slab" w:hAnsi="Roboto Slab" w:cs="Roboto Slab"/>
-        </w:rPr>
-      </w:pPr>
-    </w:p>
-    <w:p/>
-    <w:p>
-      <w:r>
-        <w:br w:type="page"/>
-      </w:r>
-    </w:p>
-    <w:p>
-      <w:pPr>
-        <w:ind w:right="-45"/>
-        <w:jc w:val="both"/>
-        <w:rPr>
-          <w:rFonts w:ascii="Roboto" w:eastAsia="Roboto" w:hAnsi="Roboto" w:cs="Roboto"/>
-          <w:color w:val="003947"/>
-        </w:rPr>
-      </w:pPr>
-      <w:r>
-        <w:rPr>
-          <w:rFonts w:ascii="Roboto" w:eastAsia="Roboto" w:hAnsi="Roboto" w:cs="Roboto"/>
-          <w:color w:val="003947"/>
-        </w:rPr>
-        <w:lastRenderedPageBreak/>
-        <w:t>Ce document est l'un des livrables à fournir obligatoirement lors du dépôt de votre projet : 4 pages maximum. Le non-respect du modèle fourni peut impacter la notation.</w:t>
-      </w:r>
-    </w:p>
-    <w:p>
-      <w:pPr>
-        <w:ind w:right="-45"/>
-        <w:jc w:val="both"/>
-        <w:rPr>
-          <w:rFonts w:ascii="Roboto" w:eastAsia="Roboto" w:hAnsi="Roboto" w:cs="Roboto"/>
-          <w:color w:val="003947"/>
-        </w:rPr>
-      </w:pPr>
-    </w:p>
-    <w:p>
-      <w:pPr>
-        <w:spacing w:line="240" w:lineRule="auto"/>
-        <w:rPr>
-          <w:rFonts w:ascii="Roboto" w:eastAsia="Roboto" w:hAnsi="Roboto" w:cs="Roboto"/>
-          <w:color w:val="003947"/>
-        </w:rPr>
-      </w:pPr>
-      <w:r>
-        <w:rPr>
-          <w:rFonts w:ascii="Roboto" w:eastAsia="Roboto" w:hAnsi="Roboto" w:cs="Roboto"/>
-          <w:color w:val="003947"/>
-        </w:rPr>
-        <w:t>L</w:t>
-      </w:r>
-      <w:r>
-        <w:rPr>
-          <w:rFonts w:ascii="Roboto" w:eastAsia="Roboto" w:hAnsi="Roboto" w:cs="Roboto"/>
-          <w:color w:val="003947"/>
-        </w:rPr>
-        <w:t>a</w:t>
-      </w:r>
-      <w:r>
-        <w:rPr>
-          <w:rFonts w:ascii="Roboto" w:eastAsia="Roboto" w:hAnsi="Roboto" w:cs="Roboto"/>
-          <w:color w:val="003947"/>
-        </w:rPr>
-        <w:t xml:space="preserve"> documentation technique complète est à intégrer dans le dossier technique, dans un répertoire nommé doc.</w:t>
-      </w:r>
-    </w:p>
-    <w:p>
-      <w:pPr>
-        <w:spacing w:line="240" w:lineRule="auto"/>
-        <w:rPr>
-          <w:rFonts w:ascii="Roboto" w:eastAsia="Roboto" w:hAnsi="Roboto" w:cs="Roboto"/>
-          <w:color w:val="003947"/>
-        </w:rPr>
-      </w:pPr>
-    </w:p>
-    <w:p>
-      <w:pPr>
-        <w:ind w:right="-45"/>
-        <w:jc w:val="both"/>
-        <w:rPr>
-          <w:rFonts w:ascii="Roboto" w:eastAsia="Roboto" w:hAnsi="Roboto" w:cs="Roboto"/>
-          <w:color w:val="003947"/>
-        </w:rPr>
-      </w:pPr>
-      <w:r>
-        <w:rPr>
-          <w:rFonts w:ascii="Roboto" w:eastAsia="Roboto" w:hAnsi="Roboto" w:cs="Roboto"/>
-          <w:color w:val="003947"/>
-        </w:rPr>
-        <w:t xml:space="preserve">Pour accéder à la liste complète des éléments à fournir, consultez la page </w:t>
-      </w:r>
-      <w:hyperlink r:id="rId10">
-        <w:r>
-          <w:rPr>
-            <w:rFonts w:ascii="Roboto" w:eastAsia="Roboto" w:hAnsi="Roboto" w:cs="Roboto"/>
-            <w:b/>
-            <w:color w:val="E94E1B"/>
-            <w:u w:val="single"/>
-          </w:rPr>
-          <w:t>Comment participer ?</w:t>
-        </w:r>
-      </w:hyperlink>
-      <w:r>
-        <w:rPr>
-          <w:rFonts w:ascii="Roboto" w:eastAsia="Roboto" w:hAnsi="Roboto" w:cs="Roboto"/>
-          <w:color w:val="003947"/>
+          <w:sz w:val="20"/>
+          <w:szCs w:val="20"/>
+        </w:rPr>
+        <w:t>de "looser bracket" pour que les perdants du premier tour puissent retenter leur chance</w:t>
+      </w:r>
+      <w:r>
+        <w:rPr>
+          <w:rFonts w:ascii="Roboto" w:eastAsia="Roboto" w:hAnsi="Roboto" w:cs="Roboto"/>
+          <w:iCs/>
+          <w:sz w:val="20"/>
+          <w:szCs w:val="20"/>
+        </w:rPr>
+        <w:t xml:space="preserve"> ou encore </w:t>
+      </w:r>
+      <w:r>
+        <w:rPr>
+          <w:rFonts w:ascii="Roboto" w:eastAsia="Roboto" w:hAnsi="Roboto" w:cs="Roboto"/>
+          <w:iCs/>
+          <w:sz w:val="20"/>
+          <w:szCs w:val="20"/>
+        </w:rPr>
+        <w:t>intégrer un système de modération plus avancé pour que les administrateurs aient plus d</w:t>
+      </w:r>
+      <w:r>
+        <w:rPr>
+          <w:rFonts w:ascii="Roboto" w:eastAsia="Roboto" w:hAnsi="Roboto" w:cs="Roboto"/>
+          <w:iCs/>
+          <w:sz w:val="20"/>
+          <w:szCs w:val="20"/>
+        </w:rPr>
+        <w:t>e pouvoir (supprimer des tournois problématiques, etc…)</w:t>
+      </w:r>
+      <w:r>
+        <w:rPr>
+          <w:rFonts w:ascii="Roboto" w:eastAsia="Roboto" w:hAnsi="Roboto" w:cs="Roboto"/>
+          <w:iCs/>
+          <w:sz w:val="20"/>
+          <w:szCs w:val="20"/>
         </w:rPr>
         <w:t>.</w:t>
       </w:r>
     </w:p>
     <w:p>
       <w:pPr>
-        <w:ind w:right="-45"/>
-        <w:jc w:val="both"/>
-        <w:rPr>
-          <w:rFonts w:ascii="Roboto" w:eastAsia="Roboto" w:hAnsi="Roboto" w:cs="Roboto"/>
-          <w:color w:val="003947"/>
-        </w:rPr>
-      </w:pPr>
-    </w:p>
-    <w:p>
-      <w:pPr>
-        <w:ind w:right="-45"/>
-        <w:jc w:val="both"/>
-        <w:rPr>
-          <w:rFonts w:ascii="Roboto" w:eastAsia="Roboto" w:hAnsi="Roboto" w:cs="Roboto"/>
-          <w:color w:val="003947"/>
-        </w:rPr>
-      </w:pPr>
-      <w:r>
-        <w:rPr>
-          <w:rFonts w:ascii="Roboto" w:eastAsia="Roboto" w:hAnsi="Roboto" w:cs="Roboto"/>
-          <w:color w:val="003947"/>
-        </w:rPr>
-        <w:t xml:space="preserve">Vous avez des questions sur le concours ? Vous souhaitez des informations complémentaires pour déposer un projet ? </w:t>
-      </w:r>
-    </w:p>
-    <w:p>
-      <w:pPr>
-        <w:ind w:right="-45"/>
-        <w:jc w:val="both"/>
-        <w:rPr>
-          <w:rFonts w:ascii="Roboto" w:eastAsia="Roboto" w:hAnsi="Roboto" w:cs="Roboto"/>
-          <w:color w:val="003947"/>
-        </w:rPr>
-      </w:pPr>
-    </w:p>
-    <w:p>
-      <w:pPr>
-        <w:ind w:right="-45"/>
-        <w:jc w:val="both"/>
-        <w:rPr>
-          <w:rFonts w:ascii="Roboto" w:eastAsia="Roboto" w:hAnsi="Roboto" w:cs="Roboto"/>
-        </w:rPr>
-      </w:pPr>
-      <w:r>
-        <w:rPr>
-          <w:rFonts w:ascii="Roboto" w:eastAsia="Roboto" w:hAnsi="Roboto" w:cs="Roboto"/>
-          <w:color w:val="003947"/>
-        </w:rPr>
-        <w:t xml:space="preserve">Contactez-nous à </w:t>
-      </w:r>
-      <w:hyperlink r:id="rId11">
-        <w:r>
-          <w:rPr>
-            <w:rFonts w:ascii="Roboto" w:eastAsia="Roboto" w:hAnsi="Roboto" w:cs="Roboto"/>
-            <w:b/>
-            <w:color w:val="E94E1B"/>
-            <w:u w:val="single"/>
-          </w:rPr>
-          <w:t>info@trophees-nsi.fr</w:t>
-        </w:r>
-      </w:hyperlink>
-      <w:r>
-        <w:rPr>
-          <w:rFonts w:ascii="Roboto" w:eastAsia="Roboto" w:hAnsi="Roboto" w:cs="Roboto"/>
-        </w:rPr>
-        <w:t xml:space="preserve"> </w:t>
-      </w:r>
-      <w:r>
-        <w:rPr>
-          <w:rFonts w:ascii="Roboto" w:eastAsia="Roboto" w:hAnsi="Roboto" w:cs="Roboto"/>
-          <w:color w:val="003947"/>
-        </w:rPr>
-        <w:t xml:space="preserve">ou consulter la page </w:t>
-      </w:r>
-      <w:hyperlink r:id="rId12">
-        <w:r>
-          <w:rPr>
-            <w:rFonts w:ascii="Roboto" w:eastAsia="Roboto" w:hAnsi="Roboto" w:cs="Roboto"/>
-            <w:b/>
-            <w:color w:val="E94E1B"/>
-            <w:u w:val="single"/>
-          </w:rPr>
-          <w:t>Foire aux questions</w:t>
-        </w:r>
-      </w:hyperlink>
-      <w:r>
-        <w:rPr>
-          <w:rFonts w:ascii="Roboto" w:eastAsia="Roboto" w:hAnsi="Roboto" w:cs="Roboto"/>
-          <w:color w:val="003947"/>
+        <w:rPr>
+          <w:rFonts w:ascii="Roboto" w:eastAsia="Roboto" w:hAnsi="Roboto" w:cs="Roboto"/>
+          <w:iCs/>
+          <w:sz w:val="20"/>
+          <w:szCs w:val="20"/>
+        </w:rPr>
+      </w:pPr>
+      <w:r>
+        <w:rPr>
+          <w:rFonts w:ascii="Roboto" w:eastAsia="Roboto" w:hAnsi="Roboto" w:cs="Roboto"/>
+          <w:iCs/>
+          <w:sz w:val="20"/>
+          <w:szCs w:val="20"/>
+        </w:rPr>
+        <w:t>Nous aimerions améliorer le design et l'expérience utilisateur de l'interface qui n</w:t>
+      </w:r>
+      <w:r>
+        <w:rPr>
+          <w:rFonts w:ascii="Roboto" w:eastAsia="Roboto" w:hAnsi="Roboto" w:cs="Roboto"/>
+          <w:iCs/>
+          <w:sz w:val="20"/>
+          <w:szCs w:val="20"/>
+        </w:rPr>
+        <w:t>e sont pas très adapté sur certaines parties de l'application.</w:t>
+      </w:r>
+    </w:p>
+    <w:p>
+      <w:pPr>
+        <w:rPr>
+          <w:rFonts w:ascii="Roboto" w:eastAsia="Roboto" w:hAnsi="Roboto" w:cs="Roboto"/>
+          <w:iCs/>
+          <w:sz w:val="20"/>
+          <w:szCs w:val="20"/>
+        </w:rPr>
+      </w:pPr>
+    </w:p>
+    <w:p>
+      <w:pPr>
+        <w:rPr>
+          <w:rFonts w:ascii="Roboto" w:eastAsia="Roboto" w:hAnsi="Roboto" w:cs="Roboto"/>
+          <w:iCs/>
+          <w:sz w:val="20"/>
+          <w:szCs w:val="20"/>
+        </w:rPr>
+      </w:pPr>
+      <w:r>
+        <w:rPr>
+          <w:rFonts w:ascii="Roboto" w:eastAsia="Roboto" w:hAnsi="Roboto" w:cs="Roboto"/>
+          <w:iCs/>
+          <w:sz w:val="20"/>
+          <w:szCs w:val="20"/>
+        </w:rPr>
+        <w:t xml:space="preserve">En prenant du recul sur notre projet, </w:t>
+      </w:r>
+      <w:r>
+        <w:rPr>
+          <w:rFonts w:ascii="Roboto" w:eastAsia="Roboto" w:hAnsi="Roboto" w:cs="Roboto"/>
+          <w:iCs/>
+          <w:sz w:val="20"/>
+          <w:szCs w:val="20"/>
+        </w:rPr>
+        <w:t xml:space="preserve">nous pouvons dire </w:t>
+      </w:r>
+      <w:r>
+        <w:rPr>
+          <w:rFonts w:ascii="Roboto" w:eastAsia="Roboto" w:hAnsi="Roboto" w:cs="Roboto"/>
+          <w:iCs/>
+          <w:sz w:val="20"/>
+          <w:szCs w:val="20"/>
+        </w:rPr>
+        <w:t>que malgré les quelques problèmes de compréhension de l'interface</w:t>
+      </w:r>
+      <w:r>
+        <w:rPr>
+          <w:rFonts w:ascii="Roboto" w:eastAsia="Roboto" w:hAnsi="Roboto" w:cs="Roboto"/>
+          <w:iCs/>
+          <w:sz w:val="20"/>
+          <w:szCs w:val="20"/>
+        </w:rPr>
+        <w:t xml:space="preserve"> et le concept déjà existant, notre projet </w:t>
+      </w:r>
+      <w:r>
+        <w:rPr>
+          <w:rFonts w:ascii="Roboto" w:eastAsia="Roboto" w:hAnsi="Roboto" w:cs="Roboto"/>
+          <w:iCs/>
+          <w:sz w:val="20"/>
+          <w:szCs w:val="20"/>
+        </w:rPr>
+        <w:t xml:space="preserve">a des fonctionnalités simples et efficaces </w:t>
+      </w:r>
+      <w:r>
+        <w:rPr>
+          <w:rFonts w:ascii="Roboto" w:eastAsia="Roboto" w:hAnsi="Roboto" w:cs="Roboto"/>
+          <w:iCs/>
+          <w:sz w:val="20"/>
+          <w:szCs w:val="20"/>
+        </w:rPr>
+        <w:t>qui permettent de correspondre à l'idée initiale.</w:t>
+      </w:r>
+    </w:p>
+    <w:p>
+      <w:pPr>
+        <w:rPr>
+          <w:rFonts w:ascii="Roboto" w:eastAsia="Roboto" w:hAnsi="Roboto" w:cs="Roboto"/>
+          <w:iCs/>
+          <w:sz w:val="20"/>
+          <w:szCs w:val="20"/>
+        </w:rPr>
+      </w:pPr>
+      <w:r>
+        <w:rPr>
+          <w:rFonts w:ascii="Roboto" w:eastAsia="Roboto" w:hAnsi="Roboto" w:cs="Roboto"/>
+          <w:iCs/>
+          <w:sz w:val="20"/>
+          <w:szCs w:val="20"/>
+        </w:rPr>
+        <w:t xml:space="preserve">Si nous devions refaire un tel projet, nous devrions </w:t>
+      </w:r>
+      <w:r>
+        <w:rPr>
+          <w:rFonts w:ascii="Roboto" w:eastAsia="Roboto" w:hAnsi="Roboto" w:cs="Roboto"/>
+          <w:iCs/>
+          <w:sz w:val="20"/>
+          <w:szCs w:val="20"/>
+        </w:rPr>
+        <w:t xml:space="preserve">encore mieux nous préparer car, malgré la répartition des tâches, </w:t>
+      </w:r>
+      <w:r>
+        <w:rPr>
+          <w:rFonts w:ascii="Roboto" w:eastAsia="Roboto" w:hAnsi="Roboto" w:cs="Roboto"/>
+          <w:iCs/>
+          <w:sz w:val="20"/>
+          <w:szCs w:val="20"/>
+        </w:rPr>
+        <w:t xml:space="preserve">nous avons fait </w:t>
+      </w:r>
+      <w:r>
+        <w:rPr>
+          <w:rFonts w:ascii="Roboto" w:eastAsia="Roboto" w:hAnsi="Roboto" w:cs="Roboto"/>
+          <w:iCs/>
+          <w:sz w:val="20"/>
+          <w:szCs w:val="20"/>
+        </w:rPr>
+        <w:t>évoluer</w:t>
+      </w:r>
+      <w:r>
+        <w:rPr>
+          <w:rFonts w:ascii="Roboto" w:eastAsia="Roboto" w:hAnsi="Roboto" w:cs="Roboto"/>
+          <w:iCs/>
+          <w:sz w:val="20"/>
+          <w:szCs w:val="20"/>
+        </w:rPr>
+        <w:t xml:space="preserve"> la base de données au cours du projet, ce qui</w:t>
+      </w:r>
+      <w:r>
+        <w:rPr>
+          <w:rFonts w:ascii="Roboto" w:eastAsia="Roboto" w:hAnsi="Roboto" w:cs="Roboto"/>
+          <w:iCs/>
+          <w:sz w:val="20"/>
+          <w:szCs w:val="20"/>
+        </w:rPr>
+        <w:t xml:space="preserve"> nous a bloqué à plusieurs reprise lors du développement du logiciel.</w:t>
+      </w:r>
+      <w:r>
+        <w:rPr>
+          <w:rFonts w:ascii="Roboto" w:eastAsia="Roboto" w:hAnsi="Roboto" w:cs="Roboto"/>
+          <w:iCs/>
+          <w:sz w:val="20"/>
+          <w:szCs w:val="20"/>
+        </w:rPr>
+        <w:t xml:space="preserve"> Nous sommes satisfaits du choix des fonctionnalités qui étaient toute réalisable selon nos capacités. Enfin, </w:t>
+      </w:r>
+      <w:r>
+        <w:rPr>
+          <w:rFonts w:ascii="Roboto" w:eastAsia="Roboto" w:hAnsi="Roboto" w:cs="Roboto"/>
+          <w:iCs/>
+          <w:sz w:val="20"/>
+          <w:szCs w:val="20"/>
+        </w:rPr>
+        <w:t xml:space="preserve">nous sommes également </w:t>
+      </w:r>
+      <w:r>
+        <w:rPr>
+          <w:rFonts w:ascii="Roboto" w:eastAsia="Roboto" w:hAnsi="Roboto" w:cs="Roboto"/>
+          <w:iCs/>
+          <w:sz w:val="20"/>
+          <w:szCs w:val="20"/>
+        </w:rPr>
+        <w:t>satisfaits</w:t>
+      </w:r>
+      <w:r>
+        <w:rPr>
+          <w:rFonts w:ascii="Roboto" w:eastAsia="Roboto" w:hAnsi="Roboto" w:cs="Roboto"/>
+          <w:iCs/>
+          <w:sz w:val="20"/>
+          <w:szCs w:val="20"/>
+        </w:rPr>
+        <w:t xml:space="preserve"> du choix des technologies qui nous ont toutes été utiles comme Qt qui nous a grandement facilité la conception de l'interface ou encore Graphviz qui nous a permis de gagner du temps sur la réalisation des arbres.</w:t>
+      </w:r>
+    </w:p>
+    <w:p>
+      <w:pPr>
+        <w:rPr>
+          <w:rFonts w:ascii="Roboto" w:eastAsia="Roboto" w:hAnsi="Roboto" w:cs="Roboto"/>
+          <w:iCs/>
+          <w:sz w:val="20"/>
+          <w:szCs w:val="20"/>
+        </w:rPr>
+      </w:pPr>
+    </w:p>
+    <w:p>
+      <w:pPr>
+        <w:rPr>
+          <w:rFonts w:ascii="Roboto" w:eastAsia="Roboto" w:hAnsi="Roboto" w:cs="Roboto"/>
+          <w:iCs/>
+          <w:sz w:val="20"/>
+          <w:szCs w:val="20"/>
+        </w:rPr>
+      </w:pPr>
+      <w:r>
+        <w:rPr>
+          <w:rFonts w:ascii="Roboto" w:eastAsia="Roboto" w:hAnsi="Roboto" w:cs="Roboto"/>
+          <w:iCs/>
+          <w:sz w:val="20"/>
+          <w:szCs w:val="20"/>
+        </w:rPr>
+        <w:t xml:space="preserve">Ce concours nous a permis de développer notre capacité à travailler en équipe à se coordonner pour </w:t>
+      </w:r>
+      <w:r>
+        <w:rPr>
+          <w:rFonts w:ascii="Roboto" w:eastAsia="Roboto" w:hAnsi="Roboto" w:cs="Roboto"/>
+          <w:iCs/>
+          <w:sz w:val="20"/>
+          <w:szCs w:val="20"/>
+        </w:rPr>
+        <w:t xml:space="preserve">nous </w:t>
+      </w:r>
+      <w:r>
+        <w:rPr>
+          <w:rFonts w:ascii="Roboto" w:eastAsia="Roboto" w:hAnsi="Roboto" w:cs="Roboto"/>
+          <w:iCs/>
+          <w:sz w:val="20"/>
+          <w:szCs w:val="20"/>
+        </w:rPr>
+        <w:t>permettre</w:t>
+      </w:r>
+      <w:r>
+        <w:rPr>
+          <w:rFonts w:ascii="Roboto" w:eastAsia="Roboto" w:hAnsi="Roboto" w:cs="Roboto"/>
+          <w:iCs/>
+          <w:sz w:val="20"/>
+          <w:szCs w:val="20"/>
+        </w:rPr>
+        <w:t xml:space="preserve"> d'avancer en commun.</w:t>
+      </w:r>
+      <w:r>
+        <w:rPr>
+          <w:rFonts w:ascii="Roboto" w:eastAsia="Roboto" w:hAnsi="Roboto" w:cs="Roboto"/>
+          <w:iCs/>
+          <w:sz w:val="20"/>
+          <w:szCs w:val="20"/>
+        </w:rPr>
+        <w:br/>
+        <w:t xml:space="preserve">De plus, ce projet </w:t>
+      </w:r>
+      <w:r>
+        <w:rPr>
+          <w:rFonts w:ascii="Roboto" w:eastAsia="Roboto" w:hAnsi="Roboto" w:cs="Roboto"/>
+          <w:iCs/>
+          <w:sz w:val="20"/>
+          <w:szCs w:val="20"/>
+        </w:rPr>
+        <w:t xml:space="preserve">nous a permis d'approfondir nos connaissances acquises en cours comme le SQL, la </w:t>
+      </w:r>
+      <w:r>
+        <w:rPr>
+          <w:rFonts w:ascii="Roboto" w:eastAsia="Roboto" w:hAnsi="Roboto" w:cs="Roboto"/>
+          <w:iCs/>
+          <w:sz w:val="20"/>
+          <w:szCs w:val="20"/>
+        </w:rPr>
+        <w:t>P</w:t>
+      </w:r>
+      <w:r>
+        <w:rPr>
+          <w:rFonts w:ascii="Roboto" w:eastAsia="Roboto" w:hAnsi="Roboto" w:cs="Roboto"/>
+          <w:iCs/>
+          <w:sz w:val="20"/>
+          <w:szCs w:val="20"/>
+        </w:rPr>
+        <w:t xml:space="preserve">rogrammation </w:t>
+      </w:r>
+      <w:r>
+        <w:rPr>
+          <w:rFonts w:ascii="Roboto" w:eastAsia="Roboto" w:hAnsi="Roboto" w:cs="Roboto"/>
+          <w:iCs/>
+          <w:sz w:val="20"/>
+          <w:szCs w:val="20"/>
+        </w:rPr>
+        <w:t>Orientée Objet ou encore la programmation récursive avec les arbres binaires.</w:t>
+      </w:r>
+      <w:r>
+        <w:rPr>
+          <w:rFonts w:ascii="Roboto" w:eastAsia="Roboto" w:hAnsi="Roboto" w:cs="Roboto"/>
+          <w:iCs/>
+          <w:sz w:val="20"/>
+          <w:szCs w:val="20"/>
+        </w:rPr>
+        <w:br/>
+        <w:t xml:space="preserve">Enfin, </w:t>
+      </w:r>
+      <w:r>
+        <w:rPr>
+          <w:rFonts w:ascii="Roboto" w:eastAsia="Roboto" w:hAnsi="Roboto" w:cs="Roboto"/>
+          <w:iCs/>
+          <w:sz w:val="20"/>
+          <w:szCs w:val="20"/>
+        </w:rPr>
+        <w:t xml:space="preserve">nous avons développé </w:t>
+      </w:r>
+      <w:r>
+        <w:rPr>
+          <w:rFonts w:ascii="Roboto" w:eastAsia="Roboto" w:hAnsi="Roboto" w:cs="Roboto"/>
+          <w:iCs/>
+          <w:sz w:val="20"/>
+          <w:szCs w:val="20"/>
+        </w:rPr>
+        <w:t>de nouvelles compétences conception d'interface</w:t>
+      </w:r>
+      <w:r>
+        <w:rPr>
+          <w:rFonts w:ascii="Roboto" w:eastAsia="Roboto" w:hAnsi="Roboto" w:cs="Roboto"/>
+          <w:iCs/>
+          <w:sz w:val="20"/>
+          <w:szCs w:val="20"/>
+        </w:rPr>
+        <w:t>, en communication des bases de données</w:t>
+      </w:r>
+      <w:r>
+        <w:rPr>
+          <w:rFonts w:ascii="Roboto" w:eastAsia="Roboto" w:hAnsi="Roboto" w:cs="Roboto"/>
+          <w:iCs/>
+          <w:sz w:val="20"/>
+          <w:szCs w:val="20"/>
+        </w:rPr>
+        <w:t xml:space="preserve"> et en programmation en général : pour optimiser</w:t>
+      </w:r>
+      <w:r>
+        <w:rPr>
+          <w:rFonts w:ascii="Roboto" w:eastAsia="Roboto" w:hAnsi="Roboto" w:cs="Roboto"/>
+          <w:iCs/>
+          <w:sz w:val="20"/>
+          <w:szCs w:val="20"/>
+        </w:rPr>
+        <w:t>/organiser proprement</w:t>
+      </w:r>
+      <w:r>
+        <w:rPr>
+          <w:rFonts w:ascii="Roboto" w:eastAsia="Roboto" w:hAnsi="Roboto" w:cs="Roboto"/>
+          <w:iCs/>
+          <w:sz w:val="20"/>
+          <w:szCs w:val="20"/>
+        </w:rPr>
+        <w:t xml:space="preserve"> notre cod</w:t>
+      </w:r>
+      <w:r>
+        <w:rPr>
+          <w:rFonts w:ascii="Roboto" w:eastAsia="Roboto" w:hAnsi="Roboto" w:cs="Roboto"/>
+          <w:iCs/>
+          <w:sz w:val="20"/>
+          <w:szCs w:val="20"/>
+        </w:rPr>
+        <w:t>e</w:t>
+      </w:r>
+      <w:r>
+        <w:rPr>
+          <w:rFonts w:ascii="Roboto" w:eastAsia="Roboto" w:hAnsi="Roboto" w:cs="Roboto"/>
+          <w:iCs/>
+          <w:sz w:val="20"/>
+          <w:szCs w:val="20"/>
         </w:rPr>
         <w:t>.</w:t>
       </w:r>
     </w:p>
+    <w:p>
+      <w:pPr>
+        <w:rPr>
+          <w:rFonts w:ascii="Roboto" w:eastAsia="Roboto" w:hAnsi="Roboto" w:cs="Roboto"/>
+          <w:iCs/>
+          <w:sz w:val="20"/>
+          <w:szCs w:val="20"/>
+        </w:rPr>
+      </w:pPr>
+    </w:p>
+    <w:p>
+      <w:pPr>
+        <w:rPr>
+          <w:rFonts w:ascii="Roboto" w:eastAsia="Roboto" w:hAnsi="Roboto" w:cs="Roboto"/>
+          <w:iCs/>
+          <w:sz w:val="20"/>
+          <w:szCs w:val="20"/>
+        </w:rPr>
+      </w:pPr>
+    </w:p>
     <w:sectPr>
-      <w:headerReference w:type="default" r:id="rId13"/>
-      <w:footerReference w:type="default" r:id="rId14"/>
+      <w:headerReference w:type="default" r:id="rId11"/>
+      <w:footerReference w:type="default" r:id="rId12"/>
       <w:pgSz w:w="11909" w:h="16834"/>
       <w:pgMar w:top="0" w:right="1440" w:bottom="709" w:left="1440" w:header="0" w:footer="566" w:gutter="0"/>
       <w:pgNumType w:start="0"/>
@@ -5824,7 +5943,6 @@
             </w:rPr>
             <w:t xml:space="preserve">Olympic </w:t>
           </w:r>
-          <w:proofErr w:type="spellStart"/>
           <w:r>
             <w:rPr>
               <w:rFonts w:ascii="Roboto" w:eastAsia="Roboto" w:hAnsi="Roboto" w:cs="Roboto"/>
@@ -5833,7 +5951,6 @@
             </w:rPr>
             <w:t>Tournament</w:t>
           </w:r>
-          <w:proofErr w:type="spellEnd"/>
         </w:p>
       </w:tc>
       <w:tc>

</xml_diff>